<commit_message>
adapatado a V2 Max
</commit_message>
<xml_diff>
--- a/trabajo/TFM.Desarrollo de un algoritmo predictivo para la personalización de estilos de vida basado en genómica y biométrica.docx
+++ b/trabajo/TFM.Desarrollo de un algoritmo predictivo para la personalización de estilos de vida basado en genómica y biométrica.docx
@@ -29,7 +29,7 @@
           <w:lang w:eastAsia="es-ES"/>
         </w:rPr>
         <w:drawing>
-          <wp:inline distT="0" distB="0" distL="0" distR="0" wp14:anchorId="402EFF8F" wp14:editId="4F7D4CD0">
+          <wp:inline distT="0" distB="0" distL="0" distR="0" wp14:anchorId="402EFF8F" wp14:editId="263401CE">
             <wp:extent cx="3815723" cy="1038225"/>
             <wp:effectExtent l="0" t="0" r="0" b="0"/>
             <wp:docPr id="5126" name="Picture 1"/>
@@ -8730,6 +8730,7 @@
       <w:bookmarkEnd w:id="20"/>
       <w:bookmarkEnd w:id="21"/>
     </w:p>
+    <w:p/>
     <w:p>
       <w:pPr>
         <w:pStyle w:val="Ttulo4"/>
@@ -8826,6 +8827,7 @@
         <w:rPr>
           <w:rFonts w:ascii="Arial" w:hAnsi="Arial" w:cs="Arial"/>
         </w:rPr>
+        <w:lastRenderedPageBreak/>
         <w:t>Página de Contacto/Soporte: Incluiremos una sección donde los usuarios puedan enviar preguntas, comentarios o solicitar soporte técnico.</w:t>
       </w:r>
     </w:p>
@@ -8839,7 +8841,6 @@
         <w:rPr>
           <w:rFonts w:ascii="Arial" w:hAnsi="Arial" w:cs="Arial"/>
         </w:rPr>
-        <w:lastRenderedPageBreak/>
         <w:t xml:space="preserve">Sección de Información y Ayuda: Proporcionaremos una página con información sobre cómo utilizar la web </w:t>
       </w:r>
       <w:proofErr w:type="gramStart"/>
@@ -9096,6 +9097,7 @@
           <w:rFonts w:ascii="Arial" w:hAnsi="Arial" w:cs="Arial"/>
           <w:color w:val="0D0D0D"/>
         </w:rPr>
+        <w:lastRenderedPageBreak/>
         <w:t xml:space="preserve">Creamos un prototipo interactivo utilizando herramientas como </w:t>
       </w:r>
       <w:proofErr w:type="spellStart"/>
@@ -9503,7 +9505,6 @@
       <w:r>
         <w:rPr>
           <w:rFonts w:ascii="Arial" w:hAnsi="Arial" w:cs="Arial"/>
-          <w:color w:val="0D0D0D"/>
         </w:rPr>
         <w:t xml:space="preserve">Realicemos pruebas exhaustivas para asegurarnos de que la web </w:t>
       </w:r>
@@ -9511,7 +9512,6 @@
       <w:r>
         <w:rPr>
           <w:rFonts w:ascii="Arial" w:hAnsi="Arial" w:cs="Arial"/>
-          <w:color w:val="0D0D0D"/>
         </w:rPr>
         <w:t>app</w:t>
       </w:r>
@@ -9519,7 +9519,6 @@
       <w:r>
         <w:rPr>
           <w:rFonts w:ascii="Arial" w:hAnsi="Arial" w:cs="Arial"/>
-          <w:color w:val="0D0D0D"/>
         </w:rPr>
         <w:t xml:space="preserve"> funcione correctamente en diferentes dispositivos y navegadores, y que sea segura.</w:t>
       </w:r>
@@ -9531,6 +9530,1061 @@
         </w:rPr>
       </w:pPr>
     </w:p>
+    <w:p>
+      <w:pPr>
+        <w:pStyle w:val="Ttulo2"/>
+      </w:pPr>
+      <w:r>
+        <w:rPr>
+          <w:caps w:val="0"/>
+        </w:rPr>
+        <w:t xml:space="preserve">Esquema y funcionamiento formal del </w:t>
+      </w:r>
+      <w:r>
+        <w:rPr>
+          <w:caps w:val="0"/>
+        </w:rPr>
+        <w:t>RAG</w:t>
+      </w:r>
+    </w:p>
+    <w:p>
+      <w:pPr>
+        <w:rPr>
+          <w:rFonts w:ascii="Arial" w:hAnsi="Arial" w:cs="Arial"/>
+        </w:rPr>
+      </w:pPr>
+    </w:p>
+    <w:p>
+      <w:pPr>
+        <w:rPr>
+          <w:rFonts w:ascii="Arial" w:hAnsi="Arial" w:cs="Arial"/>
+        </w:rPr>
+      </w:pPr>
+      <w:r>
+        <w:rPr>
+          <w:rFonts w:ascii="Arial" w:hAnsi="Arial" w:cs="Arial"/>
+        </w:rPr>
+        <w:t xml:space="preserve">Vamos a explicar paso a paso, </w:t>
+      </w:r>
+      <w:r>
+        <w:rPr>
+          <w:rFonts w:ascii="Arial" w:hAnsi="Arial" w:cs="Arial"/>
+        </w:rPr>
+        <w:t>cómo</w:t>
+      </w:r>
+      <w:r>
+        <w:rPr>
+          <w:rFonts w:ascii="Arial" w:hAnsi="Arial" w:cs="Arial"/>
+        </w:rPr>
+        <w:t xml:space="preserve"> funciona el código del GitHub que hemos creado para este TFM. Y al mismo tiempo iremos revisando las herramientas que hemos utilizado, y su utilización técnica en el código Python.</w:t>
+      </w:r>
+    </w:p>
+    <w:p>
+      <w:pPr>
+        <w:rPr>
+          <w:rFonts w:ascii="Arial" w:hAnsi="Arial" w:cs="Arial"/>
+        </w:rPr>
+      </w:pPr>
+    </w:p>
+    <w:p>
+      <w:pPr>
+        <w:pStyle w:val="Ttulo3"/>
+        <w:rPr>
+          <w:rFonts w:ascii="Arial" w:hAnsi="Arial" w:cs="Arial"/>
+        </w:rPr>
+      </w:pPr>
+      <w:r>
+        <w:rPr>
+          <w:rFonts w:ascii="Arial" w:hAnsi="Arial" w:cs="Arial"/>
+        </w:rPr>
+        <w:t>Funcionamiento de llama3.py</w:t>
+      </w:r>
+    </w:p>
+    <w:p>
+      <w:pPr>
+        <w:rPr>
+          <w:rFonts w:ascii="Arial" w:hAnsi="Arial" w:cs="Arial"/>
+        </w:rPr>
+      </w:pPr>
+    </w:p>
+    <w:p>
+      <w:pPr>
+        <w:rPr>
+          <w:rFonts w:ascii="Arial" w:hAnsi="Arial" w:cs="Arial"/>
+        </w:rPr>
+      </w:pPr>
+      <w:r>
+        <w:rPr>
+          <w:rFonts w:ascii="Arial" w:hAnsi="Arial" w:cs="Arial"/>
+        </w:rPr>
+        <w:t xml:space="preserve">Mostramos esquema gráfico mediante un diagrama </w:t>
+      </w:r>
+      <w:proofErr w:type="spellStart"/>
+      <w:r>
+        <w:rPr>
+          <w:rFonts w:ascii="Arial" w:hAnsi="Arial" w:cs="Arial"/>
+        </w:rPr>
+        <w:t>Mermaid</w:t>
+      </w:r>
+      <w:proofErr w:type="spellEnd"/>
+      <w:r>
+        <w:rPr>
+          <w:rFonts w:ascii="Arial" w:hAnsi="Arial" w:cs="Arial"/>
+        </w:rPr>
+        <w:t xml:space="preserve"> (</w:t>
+      </w:r>
+      <w:hyperlink w:anchor="MERMAID_LLAMA3" w:history="1">
+        <w:r>
+          <w:rPr>
+            <w:rStyle w:val="Hipervnculo"/>
+            <w:rFonts w:ascii="Arial" w:hAnsi="Arial" w:cs="Arial"/>
+          </w:rPr>
+          <w:t xml:space="preserve">Anexo diagramas </w:t>
+        </w:r>
+        <w:proofErr w:type="spellStart"/>
+        <w:r>
+          <w:rPr>
+            <w:rStyle w:val="Hipervnculo"/>
+            <w:rFonts w:ascii="Arial" w:hAnsi="Arial" w:cs="Arial"/>
+          </w:rPr>
+          <w:t>Mermaid</w:t>
+        </w:r>
+        <w:proofErr w:type="spellEnd"/>
+        <w:r>
+          <w:rPr>
+            <w:rStyle w:val="Hipervnculo"/>
+            <w:rFonts w:ascii="Arial" w:hAnsi="Arial" w:cs="Arial"/>
+          </w:rPr>
+          <w:t>)</w:t>
+        </w:r>
+      </w:hyperlink>
+      <w:r>
+        <w:rPr>
+          <w:rFonts w:ascii="Arial" w:hAnsi="Arial" w:cs="Arial"/>
+        </w:rPr>
+        <w:t xml:space="preserve"> que ilustre el flujo de la aplicación. Este diagrama ayudará a visualizar cómo interactúan los diferentes componentes del sistema y cómo se procesan las consultas del usuario. </w:t>
+      </w:r>
+    </w:p>
+    <w:p>
+      <w:pPr>
+        <w:rPr>
+          <w:rFonts w:ascii="Arial" w:hAnsi="Arial" w:cs="Arial"/>
+        </w:rPr>
+      </w:pPr>
+    </w:p>
+    <w:p>
+      <w:pPr>
+        <w:jc w:val="center"/>
+        <w:rPr>
+          <w:rFonts w:ascii="Arial" w:hAnsi="Arial" w:cs="Arial"/>
+        </w:rPr>
+      </w:pPr>
+      <w:r>
+        <w:rPr>
+          <w:rFonts w:ascii="Arial" w:hAnsi="Arial" w:cs="Arial"/>
+          <w:noProof/>
+        </w:rPr>
+        <w:lastRenderedPageBreak/>
+        <w:drawing>
+          <wp:inline distT="0" distB="0" distL="0" distR="0" wp14:anchorId="635B12C3" wp14:editId="0D1DBE32">
+            <wp:extent cx="3123565" cy="7386955"/>
+            <wp:effectExtent l="0" t="0" r="635" b="4445"/>
+            <wp:docPr id="1409631472" name="Imagen 1">
+              <a:extLst xmlns:a="http://schemas.openxmlformats.org/drawingml/2006/main">
+                <a:ext uri="{C183D7F6-B498-43B3-948B-1728B52AA6E4}">
+                  <adec:decorative xmlns:adec="http://schemas.microsoft.com/office/drawing/2017/decorative" val="1"/>
+                </a:ext>
+              </a:extLst>
+            </wp:docPr>
+            <wp:cNvGraphicFramePr>
+              <a:graphicFrameLocks xmlns:a="http://schemas.openxmlformats.org/drawingml/2006/main" noChangeAspect="1"/>
+            </wp:cNvGraphicFramePr>
+            <a:graphic xmlns:a="http://schemas.openxmlformats.org/drawingml/2006/main">
+              <a:graphicData uri="http://schemas.openxmlformats.org/drawingml/2006/picture">
+                <pic:pic xmlns:pic="http://schemas.openxmlformats.org/drawingml/2006/picture">
+                  <pic:nvPicPr>
+                    <pic:cNvPr id="1409631472" name="Imagen 1">
+                      <a:extLst>
+                        <a:ext uri="{C183D7F6-B498-43B3-948B-1728B52AA6E4}">
+                          <adec:decorative xmlns:adec="http://schemas.microsoft.com/office/drawing/2017/decorative" val="1"/>
+                        </a:ext>
+                      </a:extLst>
+                    </pic:cNvPr>
+                    <pic:cNvPicPr/>
+                  </pic:nvPicPr>
+                  <pic:blipFill>
+                    <a:blip r:embed="rId15">
+                      <a:extLst>
+                        <a:ext uri="{28A0092B-C50C-407E-A947-70E740481C1C}">
+                          <a14:useLocalDpi xmlns:a14="http://schemas.microsoft.com/office/drawing/2010/main" val="0"/>
+                        </a:ext>
+                      </a:extLst>
+                    </a:blip>
+                    <a:stretch>
+                      <a:fillRect/>
+                    </a:stretch>
+                  </pic:blipFill>
+                  <pic:spPr>
+                    <a:xfrm>
+                      <a:off x="0" y="0"/>
+                      <a:ext cx="3123565" cy="7386955"/>
+                    </a:xfrm>
+                    <a:prstGeom prst="rect">
+                      <a:avLst/>
+                    </a:prstGeom>
+                  </pic:spPr>
+                </pic:pic>
+              </a:graphicData>
+            </a:graphic>
+          </wp:inline>
+        </w:drawing>
+      </w:r>
+    </w:p>
+    <w:p>
+      <w:pPr>
+        <w:rPr>
+          <w:rFonts w:ascii="Arial" w:hAnsi="Arial" w:cs="Arial"/>
+        </w:rPr>
+      </w:pPr>
+    </w:p>
+    <w:p>
+      <w:pPr>
+        <w:pStyle w:val="Ttulo4"/>
+        <w:rPr>
+          <w:rFonts w:ascii="Arial" w:hAnsi="Arial" w:cs="Arial"/>
+        </w:rPr>
+      </w:pPr>
+      <w:r>
+        <w:rPr>
+          <w:rFonts w:ascii="Arial" w:hAnsi="Arial" w:cs="Arial"/>
+        </w:rPr>
+        <w:t>Integración de tecnologías</w:t>
+      </w:r>
+    </w:p>
+    <w:p>
+      <w:pPr>
+        <w:rPr>
+          <w:rFonts w:ascii="Arial" w:hAnsi="Arial" w:cs="Arial"/>
+        </w:rPr>
+      </w:pPr>
+    </w:p>
+    <w:p>
+      <w:pPr>
+        <w:pStyle w:val="Prrafodelista"/>
+        <w:numPr>
+          <w:ilvl w:val="0"/>
+          <w:numId w:val="32"/>
+        </w:numPr>
+        <w:rPr>
+          <w:rFonts w:ascii="Arial" w:hAnsi="Arial" w:cs="Arial"/>
+        </w:rPr>
+      </w:pPr>
+      <w:r>
+        <w:rPr>
+          <w:rFonts w:ascii="Arial" w:hAnsi="Arial" w:cs="Arial"/>
+          <w:b/>
+          <w:bCs/>
+        </w:rPr>
+        <w:lastRenderedPageBreak/>
+        <w:t xml:space="preserve">Llama 3 y </w:t>
+      </w:r>
+      <w:proofErr w:type="spellStart"/>
+      <w:r>
+        <w:rPr>
+          <w:rFonts w:ascii="Arial" w:hAnsi="Arial" w:cs="Arial"/>
+          <w:b/>
+          <w:bCs/>
+        </w:rPr>
+        <w:t>Groq</w:t>
+      </w:r>
+      <w:proofErr w:type="spellEnd"/>
+      <w:r>
+        <w:rPr>
+          <w:rFonts w:ascii="Arial" w:hAnsi="Arial" w:cs="Arial"/>
+        </w:rPr>
+        <w:t xml:space="preserve">: Proporcionan el </w:t>
+      </w:r>
+      <w:proofErr w:type="spellStart"/>
+      <w:r>
+        <w:rPr>
+          <w:rFonts w:ascii="Arial" w:hAnsi="Arial" w:cs="Arial"/>
+        </w:rPr>
+        <w:t>backend</w:t>
+      </w:r>
+      <w:proofErr w:type="spellEnd"/>
+      <w:r>
+        <w:rPr>
+          <w:rFonts w:ascii="Arial" w:hAnsi="Arial" w:cs="Arial"/>
+        </w:rPr>
+        <w:t xml:space="preserve"> de procesamiento de lenguaje natural y aceleración de hardware, respectivamente.</w:t>
+      </w:r>
+    </w:p>
+    <w:p>
+      <w:pPr>
+        <w:pStyle w:val="Prrafodelista"/>
+        <w:numPr>
+          <w:ilvl w:val="0"/>
+          <w:numId w:val="32"/>
+        </w:numPr>
+        <w:rPr>
+          <w:rFonts w:ascii="Arial" w:hAnsi="Arial" w:cs="Arial"/>
+        </w:rPr>
+      </w:pPr>
+      <w:proofErr w:type="spellStart"/>
+      <w:r>
+        <w:rPr>
+          <w:rFonts w:ascii="Arial" w:hAnsi="Arial" w:cs="Arial"/>
+          <w:b/>
+          <w:bCs/>
+        </w:rPr>
+        <w:t>LangChain</w:t>
+      </w:r>
+      <w:proofErr w:type="spellEnd"/>
+      <w:r>
+        <w:rPr>
+          <w:rFonts w:ascii="Arial" w:hAnsi="Arial" w:cs="Arial"/>
+          <w:b/>
+          <w:bCs/>
+        </w:rPr>
+        <w:t>:</w:t>
+      </w:r>
+      <w:r>
+        <w:rPr>
+          <w:rFonts w:ascii="Arial" w:hAnsi="Arial" w:cs="Arial"/>
+        </w:rPr>
+        <w:t xml:space="preserve"> Facilita la orquestación de las diferentes etapas del proceso, desde la carga de documentos hasta la generación de respuestas.</w:t>
+      </w:r>
+    </w:p>
+    <w:p>
+      <w:pPr>
+        <w:pStyle w:val="Prrafodelista"/>
+        <w:numPr>
+          <w:ilvl w:val="0"/>
+          <w:numId w:val="32"/>
+        </w:numPr>
+        <w:rPr>
+          <w:rFonts w:ascii="Arial" w:hAnsi="Arial" w:cs="Arial"/>
+        </w:rPr>
+      </w:pPr>
+      <w:r>
+        <w:rPr>
+          <w:rFonts w:ascii="Arial" w:hAnsi="Arial" w:cs="Arial"/>
+          <w:b/>
+          <w:bCs/>
+        </w:rPr>
+        <w:t>FAISS:</w:t>
+      </w:r>
+      <w:r>
+        <w:rPr>
+          <w:rFonts w:ascii="Arial" w:hAnsi="Arial" w:cs="Arial"/>
+        </w:rPr>
+        <w:t xml:space="preserve"> Se utiliza para la gestión eficiente de la base de datos vectorial, permitiendo búsquedas rápidas y precisas.</w:t>
+      </w:r>
+    </w:p>
+    <w:p>
+      <w:pPr>
+        <w:pStyle w:val="Prrafodelista"/>
+        <w:numPr>
+          <w:ilvl w:val="0"/>
+          <w:numId w:val="32"/>
+        </w:numPr>
+        <w:rPr>
+          <w:rFonts w:ascii="Arial" w:hAnsi="Arial" w:cs="Arial"/>
+        </w:rPr>
+      </w:pPr>
+      <w:proofErr w:type="spellStart"/>
+      <w:r>
+        <w:rPr>
+          <w:rFonts w:ascii="Arial" w:hAnsi="Arial" w:cs="Arial"/>
+          <w:b/>
+          <w:bCs/>
+        </w:rPr>
+        <w:t>Streamlit</w:t>
+      </w:r>
+      <w:proofErr w:type="spellEnd"/>
+      <w:r>
+        <w:rPr>
+          <w:rFonts w:ascii="Arial" w:hAnsi="Arial" w:cs="Arial"/>
+          <w:b/>
+          <w:bCs/>
+        </w:rPr>
+        <w:t>:</w:t>
+      </w:r>
+      <w:r>
+        <w:rPr>
+          <w:rFonts w:ascii="Arial" w:hAnsi="Arial" w:cs="Arial"/>
+        </w:rPr>
+        <w:t xml:space="preserve"> Ofrece una forma sencilla y efectiva de crear interfaces de usuario interactivas para aplicaciones de Python, permitiendo la interacción directa con el usuario.</w:t>
+      </w:r>
+      <w:r>
+        <w:rPr>
+          <w:rFonts w:ascii="Arial" w:hAnsi="Arial" w:cs="Arial"/>
+          <w:b/>
+          <w:bCs/>
+        </w:rPr>
+        <w:t xml:space="preserve"> </w:t>
+      </w:r>
+    </w:p>
+    <w:p>
+      <w:pPr>
+        <w:rPr>
+          <w:rFonts w:ascii="Arial" w:hAnsi="Arial" w:cs="Arial"/>
+        </w:rPr>
+      </w:pPr>
+    </w:p>
+    <w:p>
+      <w:pPr>
+        <w:rPr>
+          <w:rFonts w:ascii="Arial" w:hAnsi="Arial" w:cs="Arial"/>
+        </w:rPr>
+      </w:pPr>
+    </w:p>
+    <w:p>
+      <w:pPr>
+        <w:pStyle w:val="Ttulo4"/>
+        <w:rPr>
+          <w:rFonts w:ascii="Arial" w:hAnsi="Arial" w:cs="Arial"/>
+        </w:rPr>
+      </w:pPr>
+      <w:r>
+        <w:rPr>
+          <w:rFonts w:ascii="Arial" w:hAnsi="Arial" w:cs="Arial"/>
+        </w:rPr>
+        <w:t>Detalles del código</w:t>
+      </w:r>
+    </w:p>
+    <w:p>
+      <w:pPr>
+        <w:rPr>
+          <w:rFonts w:ascii="Arial" w:hAnsi="Arial" w:cs="Arial"/>
+        </w:rPr>
+      </w:pPr>
+    </w:p>
+    <w:p>
+      <w:pPr>
+        <w:pStyle w:val="Prrafodelista"/>
+        <w:numPr>
+          <w:ilvl w:val="0"/>
+          <w:numId w:val="33"/>
+        </w:numPr>
+        <w:rPr>
+          <w:rFonts w:ascii="Arial" w:hAnsi="Arial" w:cs="Arial"/>
+          <w:b/>
+          <w:bCs/>
+        </w:rPr>
+      </w:pPr>
+      <w:r>
+        <w:rPr>
+          <w:rFonts w:ascii="Arial" w:hAnsi="Arial" w:cs="Arial"/>
+          <w:b/>
+          <w:bCs/>
+        </w:rPr>
+        <w:t>Importaciones y Configuración Inicial:</w:t>
+      </w:r>
+    </w:p>
+    <w:p>
+      <w:pPr>
+        <w:pStyle w:val="Prrafodelista"/>
+        <w:numPr>
+          <w:ilvl w:val="1"/>
+          <w:numId w:val="33"/>
+        </w:numPr>
+        <w:rPr>
+          <w:rFonts w:ascii="Arial" w:hAnsi="Arial" w:cs="Arial"/>
+        </w:rPr>
+      </w:pPr>
+      <w:r>
+        <w:rPr>
+          <w:rFonts w:ascii="Arial" w:hAnsi="Arial" w:cs="Arial"/>
+        </w:rPr>
+        <w:t xml:space="preserve">Se importan módulos necesarios como </w:t>
+      </w:r>
+      <w:proofErr w:type="spellStart"/>
+      <w:r>
+        <w:rPr>
+          <w:rFonts w:ascii="Arial" w:hAnsi="Arial" w:cs="Arial"/>
+          <w:b/>
+          <w:bCs/>
+        </w:rPr>
+        <w:t>streamlit</w:t>
+      </w:r>
+      <w:proofErr w:type="spellEnd"/>
+      <w:r>
+        <w:rPr>
+          <w:rFonts w:ascii="Arial" w:hAnsi="Arial" w:cs="Arial"/>
+        </w:rPr>
+        <w:t xml:space="preserve">, </w:t>
+      </w:r>
+      <w:r>
+        <w:rPr>
+          <w:rFonts w:ascii="Arial" w:hAnsi="Arial" w:cs="Arial"/>
+          <w:b/>
+          <w:bCs/>
+        </w:rPr>
+        <w:t>os</w:t>
+      </w:r>
+      <w:r>
+        <w:rPr>
+          <w:rFonts w:ascii="Arial" w:hAnsi="Arial" w:cs="Arial"/>
+        </w:rPr>
+        <w:t xml:space="preserve">, y diversos componentes de </w:t>
+      </w:r>
+      <w:proofErr w:type="spellStart"/>
+      <w:r>
+        <w:rPr>
+          <w:rFonts w:ascii="Arial" w:hAnsi="Arial" w:cs="Arial"/>
+          <w:b/>
+          <w:bCs/>
+        </w:rPr>
+        <w:t>langchain</w:t>
+      </w:r>
+      <w:proofErr w:type="spellEnd"/>
+      <w:r>
+        <w:rPr>
+          <w:rFonts w:ascii="Arial" w:hAnsi="Arial" w:cs="Arial"/>
+        </w:rPr>
+        <w:t>.</w:t>
+      </w:r>
+    </w:p>
+    <w:p>
+      <w:pPr>
+        <w:pStyle w:val="Prrafodelista"/>
+        <w:numPr>
+          <w:ilvl w:val="1"/>
+          <w:numId w:val="33"/>
+        </w:numPr>
+        <w:rPr>
+          <w:rFonts w:ascii="Arial" w:hAnsi="Arial" w:cs="Arial"/>
+        </w:rPr>
+      </w:pPr>
+      <w:r>
+        <w:rPr>
+          <w:rFonts w:ascii="Arial" w:hAnsi="Arial" w:cs="Arial"/>
+        </w:rPr>
+        <w:t xml:space="preserve">Se cargan las claves API necesarias para Llama 3 y </w:t>
+      </w:r>
+      <w:proofErr w:type="spellStart"/>
+      <w:r>
+        <w:rPr>
+          <w:rFonts w:ascii="Arial" w:hAnsi="Arial" w:cs="Arial"/>
+        </w:rPr>
+        <w:t>Groq</w:t>
+      </w:r>
+      <w:proofErr w:type="spellEnd"/>
+      <w:r>
+        <w:rPr>
+          <w:rFonts w:ascii="Arial" w:hAnsi="Arial" w:cs="Arial"/>
+        </w:rPr>
+        <w:t xml:space="preserve"> a través de variables de entorno, asegurando que el acceso a estas </w:t>
+      </w:r>
+      <w:proofErr w:type="spellStart"/>
+      <w:r>
+        <w:rPr>
+          <w:rFonts w:ascii="Arial" w:hAnsi="Arial" w:cs="Arial"/>
+        </w:rPr>
+        <w:t>APIs</w:t>
+      </w:r>
+      <w:proofErr w:type="spellEnd"/>
+      <w:r>
+        <w:rPr>
+          <w:rFonts w:ascii="Arial" w:hAnsi="Arial" w:cs="Arial"/>
+        </w:rPr>
+        <w:t xml:space="preserve"> se maneje de manera segura.</w:t>
+      </w:r>
+    </w:p>
+    <w:p>
+      <w:pPr>
+        <w:pStyle w:val="Prrafodelista"/>
+        <w:numPr>
+          <w:ilvl w:val="0"/>
+          <w:numId w:val="33"/>
+        </w:numPr>
+        <w:rPr>
+          <w:rFonts w:ascii="Arial" w:hAnsi="Arial" w:cs="Arial"/>
+          <w:b/>
+          <w:bCs/>
+        </w:rPr>
+      </w:pPr>
+      <w:r>
+        <w:rPr>
+          <w:rFonts w:ascii="Arial" w:hAnsi="Arial" w:cs="Arial"/>
+          <w:b/>
+          <w:bCs/>
+        </w:rPr>
+        <w:t xml:space="preserve">Configuración de </w:t>
+      </w:r>
+      <w:proofErr w:type="spellStart"/>
+      <w:r>
+        <w:rPr>
+          <w:rFonts w:ascii="Arial" w:hAnsi="Arial" w:cs="Arial"/>
+          <w:b/>
+          <w:bCs/>
+        </w:rPr>
+        <w:t>Streamlit</w:t>
+      </w:r>
+      <w:proofErr w:type="spellEnd"/>
+      <w:r>
+        <w:rPr>
+          <w:rFonts w:ascii="Arial" w:hAnsi="Arial" w:cs="Arial"/>
+          <w:b/>
+          <w:bCs/>
+        </w:rPr>
+        <w:t>:</w:t>
+      </w:r>
+    </w:p>
+    <w:p>
+      <w:pPr>
+        <w:pStyle w:val="Prrafodelista"/>
+        <w:numPr>
+          <w:ilvl w:val="1"/>
+          <w:numId w:val="33"/>
+        </w:numPr>
+        <w:rPr>
+          <w:rFonts w:ascii="Arial" w:hAnsi="Arial" w:cs="Arial"/>
+        </w:rPr>
+      </w:pPr>
+      <w:r>
+        <w:rPr>
+          <w:rFonts w:ascii="Arial" w:hAnsi="Arial" w:cs="Arial"/>
+        </w:rPr>
+        <w:t xml:space="preserve">Se define el título de la aplicación de </w:t>
+      </w:r>
+      <w:proofErr w:type="spellStart"/>
+      <w:r>
+        <w:rPr>
+          <w:rFonts w:ascii="Arial" w:hAnsi="Arial" w:cs="Arial"/>
+        </w:rPr>
+        <w:t>Streamlit</w:t>
+      </w:r>
+      <w:proofErr w:type="spellEnd"/>
+      <w:r>
+        <w:rPr>
+          <w:rFonts w:ascii="Arial" w:hAnsi="Arial" w:cs="Arial"/>
+        </w:rPr>
+        <w:t>, estableciendo la interfaz de usuario inicial.</w:t>
+      </w:r>
+    </w:p>
+    <w:p>
+      <w:pPr>
+        <w:pStyle w:val="Prrafodelista"/>
+        <w:numPr>
+          <w:ilvl w:val="0"/>
+          <w:numId w:val="33"/>
+        </w:numPr>
+        <w:rPr>
+          <w:rFonts w:ascii="Arial" w:hAnsi="Arial" w:cs="Arial"/>
+          <w:b/>
+          <w:bCs/>
+        </w:rPr>
+      </w:pPr>
+      <w:r>
+        <w:rPr>
+          <w:rFonts w:ascii="Arial" w:hAnsi="Arial" w:cs="Arial"/>
+          <w:b/>
+          <w:bCs/>
+        </w:rPr>
+        <w:t xml:space="preserve">Inicialización del Modelo LLM y Configuración del </w:t>
+      </w:r>
+      <w:proofErr w:type="spellStart"/>
+      <w:r>
+        <w:rPr>
+          <w:rFonts w:ascii="Arial" w:hAnsi="Arial" w:cs="Arial"/>
+          <w:b/>
+          <w:bCs/>
+        </w:rPr>
+        <w:t>Prompt</w:t>
+      </w:r>
+      <w:proofErr w:type="spellEnd"/>
+      <w:r>
+        <w:rPr>
+          <w:rFonts w:ascii="Arial" w:hAnsi="Arial" w:cs="Arial"/>
+          <w:b/>
+          <w:bCs/>
+        </w:rPr>
+        <w:t>:</w:t>
+      </w:r>
+    </w:p>
+    <w:p>
+      <w:pPr>
+        <w:pStyle w:val="Prrafodelista"/>
+        <w:numPr>
+          <w:ilvl w:val="1"/>
+          <w:numId w:val="33"/>
+        </w:numPr>
+        <w:rPr>
+          <w:rFonts w:ascii="Arial" w:hAnsi="Arial" w:cs="Arial"/>
+        </w:rPr>
+      </w:pPr>
+      <w:r>
+        <w:rPr>
+          <w:rFonts w:ascii="Arial" w:hAnsi="Arial" w:cs="Arial"/>
+        </w:rPr>
+        <w:t xml:space="preserve">Se crea una instancia de </w:t>
+      </w:r>
+      <w:proofErr w:type="spellStart"/>
+      <w:r>
+        <w:rPr>
+          <w:rFonts w:ascii="Arial" w:hAnsi="Arial" w:cs="Arial"/>
+          <w:b/>
+          <w:bCs/>
+        </w:rPr>
+        <w:t>ChatGroq</w:t>
+      </w:r>
+      <w:proofErr w:type="spellEnd"/>
+      <w:r>
+        <w:rPr>
+          <w:rFonts w:ascii="Arial" w:hAnsi="Arial" w:cs="Arial"/>
+        </w:rPr>
+        <w:t xml:space="preserve"> usando la clave API de </w:t>
+      </w:r>
+      <w:proofErr w:type="spellStart"/>
+      <w:r>
+        <w:rPr>
+          <w:rFonts w:ascii="Arial" w:hAnsi="Arial" w:cs="Arial"/>
+        </w:rPr>
+        <w:t>Groq</w:t>
+      </w:r>
+      <w:proofErr w:type="spellEnd"/>
+      <w:r>
+        <w:rPr>
+          <w:rFonts w:ascii="Arial" w:hAnsi="Arial" w:cs="Arial"/>
+        </w:rPr>
+        <w:t xml:space="preserve"> y el modelo específico "Llama3-8b-8192".</w:t>
+      </w:r>
+    </w:p>
+    <w:p>
+      <w:pPr>
+        <w:pStyle w:val="Prrafodelista"/>
+        <w:numPr>
+          <w:ilvl w:val="1"/>
+          <w:numId w:val="33"/>
+        </w:numPr>
+        <w:rPr>
+          <w:rFonts w:ascii="Arial" w:hAnsi="Arial" w:cs="Arial"/>
+        </w:rPr>
+      </w:pPr>
+      <w:r>
+        <w:rPr>
+          <w:rFonts w:ascii="Arial" w:hAnsi="Arial" w:cs="Arial"/>
+        </w:rPr>
+        <w:t xml:space="preserve">Se configura un </w:t>
+      </w:r>
+      <w:proofErr w:type="spellStart"/>
+      <w:r>
+        <w:rPr>
+          <w:rFonts w:ascii="Arial" w:hAnsi="Arial" w:cs="Arial"/>
+          <w:b/>
+          <w:bCs/>
+        </w:rPr>
+        <w:t>ChatPromptTemplate</w:t>
+      </w:r>
+      <w:proofErr w:type="spellEnd"/>
+      <w:r>
+        <w:rPr>
+          <w:rFonts w:ascii="Arial" w:hAnsi="Arial" w:cs="Arial"/>
+        </w:rPr>
+        <w:t xml:space="preserve"> para guiar cómo el modelo debe formular respuestas, instruyéndolo a responder preguntas basadas exclusivamente en el contexto proporcionado.</w:t>
+      </w:r>
+    </w:p>
+    <w:p>
+      <w:pPr>
+        <w:pStyle w:val="Prrafodelista"/>
+        <w:numPr>
+          <w:ilvl w:val="0"/>
+          <w:numId w:val="33"/>
+        </w:numPr>
+        <w:rPr>
+          <w:rFonts w:ascii="Arial" w:hAnsi="Arial" w:cs="Arial"/>
+          <w:b/>
+          <w:bCs/>
+        </w:rPr>
+      </w:pPr>
+      <w:r>
+        <w:rPr>
+          <w:rFonts w:ascii="Arial" w:hAnsi="Arial" w:cs="Arial"/>
+          <w:b/>
+          <w:bCs/>
+        </w:rPr>
+        <w:t>Vectorización y Manejo de Documentos:</w:t>
+      </w:r>
+    </w:p>
+    <w:p>
+      <w:pPr>
+        <w:pStyle w:val="Prrafodelista"/>
+        <w:numPr>
+          <w:ilvl w:val="1"/>
+          <w:numId w:val="33"/>
+        </w:numPr>
+        <w:rPr>
+          <w:rFonts w:ascii="Arial" w:hAnsi="Arial" w:cs="Arial"/>
+        </w:rPr>
+      </w:pPr>
+      <w:r>
+        <w:rPr>
+          <w:rFonts w:ascii="Arial" w:hAnsi="Arial" w:cs="Arial"/>
+        </w:rPr>
+        <w:t xml:space="preserve">Se define una función </w:t>
+      </w:r>
+      <w:proofErr w:type="spellStart"/>
+      <w:r>
+        <w:rPr>
+          <w:rFonts w:ascii="Arial" w:hAnsi="Arial" w:cs="Arial"/>
+          <w:b/>
+          <w:bCs/>
+        </w:rPr>
+        <w:t>vector_embedding</w:t>
+      </w:r>
+      <w:proofErr w:type="spellEnd"/>
+      <w:r>
+        <w:rPr>
+          <w:rFonts w:ascii="Arial" w:hAnsi="Arial" w:cs="Arial"/>
+        </w:rPr>
+        <w:t xml:space="preserve"> para manejar la carga, división y vectorización de documentos usando </w:t>
+      </w:r>
+      <w:proofErr w:type="spellStart"/>
+      <w:r>
+        <w:rPr>
+          <w:rFonts w:ascii="Arial" w:hAnsi="Arial" w:cs="Arial"/>
+        </w:rPr>
+        <w:t>PyPDF</w:t>
+      </w:r>
+      <w:proofErr w:type="spellEnd"/>
+      <w:r>
+        <w:rPr>
+          <w:rFonts w:ascii="Arial" w:hAnsi="Arial" w:cs="Arial"/>
+        </w:rPr>
+        <w:t xml:space="preserve"> para cargar </w:t>
+      </w:r>
+      <w:r>
+        <w:rPr>
+          <w:rFonts w:ascii="Arial" w:hAnsi="Arial" w:cs="Arial"/>
+        </w:rPr>
+        <w:lastRenderedPageBreak/>
+        <w:t>documentos desde un directorio, seguido por FAISS para crear y manejar una base de datos vectorial de los documentos.</w:t>
+      </w:r>
+    </w:p>
+    <w:p>
+      <w:pPr>
+        <w:pStyle w:val="Prrafodelista"/>
+        <w:numPr>
+          <w:ilvl w:val="1"/>
+          <w:numId w:val="33"/>
+        </w:numPr>
+        <w:rPr>
+          <w:rFonts w:ascii="Arial" w:hAnsi="Arial" w:cs="Arial"/>
+        </w:rPr>
+      </w:pPr>
+      <w:r>
+        <w:rPr>
+          <w:rFonts w:ascii="Arial" w:hAnsi="Arial" w:cs="Arial"/>
+        </w:rPr>
+        <w:t>Esto prepara el sistema para realizar búsquedas eficientes de información relevante en respuesta a consultas del usuario.</w:t>
+      </w:r>
+    </w:p>
+    <w:p>
+      <w:pPr>
+        <w:pStyle w:val="Prrafodelista"/>
+        <w:numPr>
+          <w:ilvl w:val="0"/>
+          <w:numId w:val="33"/>
+        </w:numPr>
+        <w:rPr>
+          <w:rFonts w:ascii="Arial" w:hAnsi="Arial" w:cs="Arial"/>
+          <w:b/>
+          <w:bCs/>
+        </w:rPr>
+      </w:pPr>
+      <w:r>
+        <w:rPr>
+          <w:rFonts w:ascii="Arial" w:hAnsi="Arial" w:cs="Arial"/>
+          <w:b/>
+          <w:bCs/>
+        </w:rPr>
+        <w:t>Interacción del Usuario:</w:t>
+      </w:r>
+    </w:p>
+    <w:p>
+      <w:pPr>
+        <w:pStyle w:val="Prrafodelista"/>
+        <w:numPr>
+          <w:ilvl w:val="1"/>
+          <w:numId w:val="33"/>
+        </w:numPr>
+        <w:rPr>
+          <w:rFonts w:ascii="Arial" w:hAnsi="Arial" w:cs="Arial"/>
+        </w:rPr>
+      </w:pPr>
+      <w:r>
+        <w:rPr>
+          <w:rFonts w:ascii="Arial" w:hAnsi="Arial" w:cs="Arial"/>
+        </w:rPr>
+        <w:t>Se proporciona un campo de texto donde los usuarios pueden ingresar sus preguntas.</w:t>
+      </w:r>
+    </w:p>
+    <w:p>
+      <w:pPr>
+        <w:pStyle w:val="Prrafodelista"/>
+        <w:numPr>
+          <w:ilvl w:val="1"/>
+          <w:numId w:val="33"/>
+        </w:numPr>
+        <w:rPr>
+          <w:rFonts w:ascii="Arial" w:hAnsi="Arial" w:cs="Arial"/>
+        </w:rPr>
+      </w:pPr>
+      <w:r>
+        <w:rPr>
+          <w:rFonts w:ascii="Arial" w:hAnsi="Arial" w:cs="Arial"/>
+        </w:rPr>
+        <w:t>Un botón en la interfaz permite a los usuarios iniciar el proceso de vectorización de documentos, lo cual es necesario antes de que puedan realizarse búsquedas efectivas.</w:t>
+      </w:r>
+    </w:p>
+    <w:p>
+      <w:pPr>
+        <w:pStyle w:val="Prrafodelista"/>
+        <w:numPr>
+          <w:ilvl w:val="0"/>
+          <w:numId w:val="33"/>
+        </w:numPr>
+        <w:rPr>
+          <w:rFonts w:ascii="Arial" w:hAnsi="Arial" w:cs="Arial"/>
+          <w:b/>
+          <w:bCs/>
+        </w:rPr>
+      </w:pPr>
+      <w:r>
+        <w:rPr>
+          <w:rFonts w:ascii="Arial" w:hAnsi="Arial" w:cs="Arial"/>
+          <w:b/>
+          <w:bCs/>
+        </w:rPr>
+        <w:t>Procesamiento de la Consulta y Presentación de Resultados:</w:t>
+      </w:r>
+    </w:p>
+    <w:p>
+      <w:pPr>
+        <w:pStyle w:val="Prrafodelista"/>
+        <w:numPr>
+          <w:ilvl w:val="1"/>
+          <w:numId w:val="33"/>
+        </w:numPr>
+        <w:rPr>
+          <w:rFonts w:ascii="Arial" w:hAnsi="Arial" w:cs="Arial"/>
+        </w:rPr>
+      </w:pPr>
+      <w:r>
+        <w:rPr>
+          <w:rFonts w:ascii="Arial" w:hAnsi="Arial" w:cs="Arial"/>
+        </w:rPr>
+        <w:t xml:space="preserve">Al ingresar una pregunta y presionar el botón correspondiente, el sistema utiliza </w:t>
+      </w:r>
+      <w:proofErr w:type="spellStart"/>
+      <w:r>
+        <w:rPr>
+          <w:rFonts w:ascii="Arial" w:hAnsi="Arial" w:cs="Arial"/>
+          <w:b/>
+          <w:bCs/>
+        </w:rPr>
+        <w:t>create_retrieval_chain</w:t>
+      </w:r>
+      <w:proofErr w:type="spellEnd"/>
+      <w:r>
+        <w:rPr>
+          <w:rFonts w:ascii="Arial" w:hAnsi="Arial" w:cs="Arial"/>
+        </w:rPr>
+        <w:t xml:space="preserve"> para buscar y recuperar los documentos más relevantes, y luego </w:t>
+      </w:r>
+      <w:proofErr w:type="spellStart"/>
+      <w:r>
+        <w:rPr>
+          <w:rFonts w:ascii="Arial" w:hAnsi="Arial" w:cs="Arial"/>
+          <w:b/>
+          <w:bCs/>
+        </w:rPr>
+        <w:t>create_stuff_documents_chain</w:t>
+      </w:r>
+      <w:proofErr w:type="spellEnd"/>
+      <w:r>
+        <w:rPr>
+          <w:rFonts w:ascii="Arial" w:hAnsi="Arial" w:cs="Arial"/>
+        </w:rPr>
+        <w:t xml:space="preserve"> para generar respuestas basadas en esos documentos.</w:t>
+      </w:r>
+    </w:p>
+    <w:p>
+      <w:pPr>
+        <w:pStyle w:val="Prrafodelista"/>
+        <w:numPr>
+          <w:ilvl w:val="1"/>
+          <w:numId w:val="33"/>
+        </w:numPr>
+        <w:rPr>
+          <w:rFonts w:ascii="Arial" w:hAnsi="Arial" w:cs="Arial"/>
+        </w:rPr>
+      </w:pPr>
+      <w:r>
+        <w:rPr>
+          <w:rFonts w:ascii="Arial" w:hAnsi="Arial" w:cs="Arial"/>
+        </w:rPr>
+        <w:t>Se mide y muestra el tiempo de respuesta, y las respuestas se presentan al usuario.</w:t>
+      </w:r>
+    </w:p>
+    <w:p>
+      <w:pPr>
+        <w:pStyle w:val="Prrafodelista"/>
+        <w:numPr>
+          <w:ilvl w:val="1"/>
+          <w:numId w:val="33"/>
+        </w:numPr>
+        <w:rPr>
+          <w:rFonts w:ascii="Arial" w:hAnsi="Arial" w:cs="Arial"/>
+        </w:rPr>
+      </w:pPr>
+      <w:r>
+        <w:rPr>
+          <w:rFonts w:ascii="Arial" w:hAnsi="Arial" w:cs="Arial"/>
+        </w:rPr>
+        <w:t>Un "</w:t>
+      </w:r>
+      <w:proofErr w:type="spellStart"/>
+      <w:r>
+        <w:rPr>
+          <w:rFonts w:ascii="Arial" w:hAnsi="Arial" w:cs="Arial"/>
+        </w:rPr>
+        <w:t>expander</w:t>
+      </w:r>
+      <w:proofErr w:type="spellEnd"/>
+      <w:r>
+        <w:rPr>
+          <w:rFonts w:ascii="Arial" w:hAnsi="Arial" w:cs="Arial"/>
+        </w:rPr>
+        <w:t xml:space="preserve">" de </w:t>
+      </w:r>
+      <w:proofErr w:type="spellStart"/>
+      <w:r>
+        <w:rPr>
+          <w:rFonts w:ascii="Arial" w:hAnsi="Arial" w:cs="Arial"/>
+        </w:rPr>
+        <w:t>Streamlit</w:t>
+      </w:r>
+      <w:proofErr w:type="spellEnd"/>
+      <w:r>
+        <w:rPr>
+          <w:rFonts w:ascii="Arial" w:hAnsi="Arial" w:cs="Arial"/>
+        </w:rPr>
+        <w:t xml:space="preserve"> se utiliza para mostrar los resultados detallados de la búsqueda, incluyendo los contenidos de los documentos recuperados.</w:t>
+      </w:r>
+    </w:p>
+    <w:p>
+      <w:pPr>
+        <w:pStyle w:val="Prrafodelista"/>
+        <w:ind w:left="1440"/>
+        <w:rPr>
+          <w:rFonts w:ascii="Arial" w:hAnsi="Arial" w:cs="Arial"/>
+        </w:rPr>
+      </w:pPr>
+    </w:p>
+    <w:p/>
     <w:p>
       <w:pPr>
         <w:rPr>
@@ -9618,6 +10672,7 @@
         <w:pStyle w:val="Ttulo4"/>
       </w:pPr>
       <w:r>
+        <w:lastRenderedPageBreak/>
         <w:t>"Título 4" del menú de estilos</w:t>
       </w:r>
     </w:p>
@@ -9653,7 +10708,6 @@
         <w:rPr>
           <w:caps w:val="0"/>
         </w:rPr>
-        <w:lastRenderedPageBreak/>
         <w:t>“Título 2” del menú de estilos</w:t>
       </w:r>
       <w:bookmarkEnd w:id="34"/>
@@ -10072,8 +11126,8 @@
       </w:r>
     </w:p>
     <w:sectPr>
-      <w:headerReference w:type="default" r:id="rId15"/>
-      <w:footerReference w:type="default" r:id="rId16"/>
+      <w:headerReference w:type="default" r:id="rId16"/>
+      <w:footerReference w:type="default" r:id="rId17"/>
       <w:pgSz w:w="11906" w:h="16838"/>
       <w:pgMar w:top="1418" w:right="1134" w:bottom="1418" w:left="1701" w:header="709" w:footer="709" w:gutter="0"/>
       <w:cols w:space="708"/>
@@ -11205,6 +12259,155 @@
     </w:lvl>
   </w:abstractNum>
   <w:abstractNum w:abstractNumId="10" w15:restartNumberingAfterBreak="0">
+    <w:nsid w:val="23C573E2"/>
+    <w:multiLevelType w:val="multilevel"/>
+    <w:tmpl w:val="E5F8FC7E"/>
+    <w:lvl w:ilvl="0">
+      <w:start w:val="1"/>
+      <w:numFmt w:val="bullet"/>
+      <w:lvlText w:val=""/>
+      <w:lvlJc w:val="left"/>
+      <w:pPr>
+        <w:tabs>
+          <w:tab w:val="num" w:pos="720"/>
+        </w:tabs>
+        <w:ind w:left="720" w:hanging="360"/>
+      </w:pPr>
+      <w:rPr>
+        <w:rFonts w:ascii="Symbol" w:hAnsi="Symbol" w:hint="default"/>
+        <w:sz w:val="20"/>
+      </w:rPr>
+    </w:lvl>
+    <w:lvl w:ilvl="1" w:tentative="1">
+      <w:start w:val="1"/>
+      <w:numFmt w:val="bullet"/>
+      <w:lvlText w:val=""/>
+      <w:lvlJc w:val="left"/>
+      <w:pPr>
+        <w:tabs>
+          <w:tab w:val="num" w:pos="1440"/>
+        </w:tabs>
+        <w:ind w:left="1440" w:hanging="360"/>
+      </w:pPr>
+      <w:rPr>
+        <w:rFonts w:ascii="Symbol" w:hAnsi="Symbol" w:hint="default"/>
+        <w:sz w:val="20"/>
+      </w:rPr>
+    </w:lvl>
+    <w:lvl w:ilvl="2" w:tentative="1">
+      <w:start w:val="1"/>
+      <w:numFmt w:val="bullet"/>
+      <w:lvlText w:val=""/>
+      <w:lvlJc w:val="left"/>
+      <w:pPr>
+        <w:tabs>
+          <w:tab w:val="num" w:pos="2160"/>
+        </w:tabs>
+        <w:ind w:left="2160" w:hanging="360"/>
+      </w:pPr>
+      <w:rPr>
+        <w:rFonts w:ascii="Symbol" w:hAnsi="Symbol" w:hint="default"/>
+        <w:sz w:val="20"/>
+      </w:rPr>
+    </w:lvl>
+    <w:lvl w:ilvl="3" w:tentative="1">
+      <w:start w:val="1"/>
+      <w:numFmt w:val="bullet"/>
+      <w:lvlText w:val=""/>
+      <w:lvlJc w:val="left"/>
+      <w:pPr>
+        <w:tabs>
+          <w:tab w:val="num" w:pos="2880"/>
+        </w:tabs>
+        <w:ind w:left="2880" w:hanging="360"/>
+      </w:pPr>
+      <w:rPr>
+        <w:rFonts w:ascii="Symbol" w:hAnsi="Symbol" w:hint="default"/>
+        <w:sz w:val="20"/>
+      </w:rPr>
+    </w:lvl>
+    <w:lvl w:ilvl="4" w:tentative="1">
+      <w:start w:val="1"/>
+      <w:numFmt w:val="bullet"/>
+      <w:lvlText w:val=""/>
+      <w:lvlJc w:val="left"/>
+      <w:pPr>
+        <w:tabs>
+          <w:tab w:val="num" w:pos="3600"/>
+        </w:tabs>
+        <w:ind w:left="3600" w:hanging="360"/>
+      </w:pPr>
+      <w:rPr>
+        <w:rFonts w:ascii="Symbol" w:hAnsi="Symbol" w:hint="default"/>
+        <w:sz w:val="20"/>
+      </w:rPr>
+    </w:lvl>
+    <w:lvl w:ilvl="5" w:tentative="1">
+      <w:start w:val="1"/>
+      <w:numFmt w:val="bullet"/>
+      <w:lvlText w:val=""/>
+      <w:lvlJc w:val="left"/>
+      <w:pPr>
+        <w:tabs>
+          <w:tab w:val="num" w:pos="4320"/>
+        </w:tabs>
+        <w:ind w:left="4320" w:hanging="360"/>
+      </w:pPr>
+      <w:rPr>
+        <w:rFonts w:ascii="Symbol" w:hAnsi="Symbol" w:hint="default"/>
+        <w:sz w:val="20"/>
+      </w:rPr>
+    </w:lvl>
+    <w:lvl w:ilvl="6" w:tentative="1">
+      <w:start w:val="1"/>
+      <w:numFmt w:val="bullet"/>
+      <w:lvlText w:val=""/>
+      <w:lvlJc w:val="left"/>
+      <w:pPr>
+        <w:tabs>
+          <w:tab w:val="num" w:pos="5040"/>
+        </w:tabs>
+        <w:ind w:left="5040" w:hanging="360"/>
+      </w:pPr>
+      <w:rPr>
+        <w:rFonts w:ascii="Symbol" w:hAnsi="Symbol" w:hint="default"/>
+        <w:sz w:val="20"/>
+      </w:rPr>
+    </w:lvl>
+    <w:lvl w:ilvl="7" w:tentative="1">
+      <w:start w:val="1"/>
+      <w:numFmt w:val="bullet"/>
+      <w:lvlText w:val=""/>
+      <w:lvlJc w:val="left"/>
+      <w:pPr>
+        <w:tabs>
+          <w:tab w:val="num" w:pos="5760"/>
+        </w:tabs>
+        <w:ind w:left="5760" w:hanging="360"/>
+      </w:pPr>
+      <w:rPr>
+        <w:rFonts w:ascii="Symbol" w:hAnsi="Symbol" w:hint="default"/>
+        <w:sz w:val="20"/>
+      </w:rPr>
+    </w:lvl>
+    <w:lvl w:ilvl="8" w:tentative="1">
+      <w:start w:val="1"/>
+      <w:numFmt w:val="bullet"/>
+      <w:lvlText w:val=""/>
+      <w:lvlJc w:val="left"/>
+      <w:pPr>
+        <w:tabs>
+          <w:tab w:val="num" w:pos="6480"/>
+        </w:tabs>
+        <w:ind w:left="6480" w:hanging="360"/>
+      </w:pPr>
+      <w:rPr>
+        <w:rFonts w:ascii="Symbol" w:hAnsi="Symbol" w:hint="default"/>
+        <w:sz w:val="20"/>
+      </w:rPr>
+    </w:lvl>
+  </w:abstractNum>
+  <w:abstractNum w:abstractNumId="11" w15:restartNumberingAfterBreak="0">
     <w:nsid w:val="2C7A0514"/>
     <w:multiLevelType w:val="hybridMultilevel"/>
     <w:tmpl w:val="6666B352"/>
@@ -11316,7 +12519,7 @@
       </w:rPr>
     </w:lvl>
   </w:abstractNum>
-  <w:abstractNum w:abstractNumId="11" w15:restartNumberingAfterBreak="0">
+  <w:abstractNum w:abstractNumId="12" w15:restartNumberingAfterBreak="0">
     <w:nsid w:val="3520386A"/>
     <w:multiLevelType w:val="multilevel"/>
     <w:tmpl w:val="72D0393A"/>
@@ -11410,7 +12613,7 @@
       </w:pPr>
     </w:lvl>
   </w:abstractNum>
-  <w:abstractNum w:abstractNumId="12" w15:restartNumberingAfterBreak="0">
+  <w:abstractNum w:abstractNumId="13" w15:restartNumberingAfterBreak="0">
     <w:nsid w:val="377E218E"/>
     <w:multiLevelType w:val="multilevel"/>
     <w:tmpl w:val="DFF69876"/>
@@ -11559,7 +12762,7 @@
       </w:rPr>
     </w:lvl>
   </w:abstractNum>
-  <w:abstractNum w:abstractNumId="13" w15:restartNumberingAfterBreak="0">
+  <w:abstractNum w:abstractNumId="14" w15:restartNumberingAfterBreak="0">
     <w:nsid w:val="39FE07F3"/>
     <w:multiLevelType w:val="multilevel"/>
     <w:tmpl w:val="3A3C87B0"/>
@@ -11672,7 +12875,124 @@
       </w:rPr>
     </w:lvl>
   </w:abstractNum>
-  <w:abstractNum w:abstractNumId="14" w15:restartNumberingAfterBreak="0">
+  <w:abstractNum w:abstractNumId="15" w15:restartNumberingAfterBreak="0">
+    <w:nsid w:val="3BFA3648"/>
+    <w:multiLevelType w:val="multilevel"/>
+    <w:tmpl w:val="626A09A0"/>
+    <w:lvl w:ilvl="0">
+      <w:start w:val="1"/>
+      <w:numFmt w:val="decimal"/>
+      <w:lvlText w:val="%1."/>
+      <w:lvlJc w:val="left"/>
+      <w:pPr>
+        <w:tabs>
+          <w:tab w:val="num" w:pos="720"/>
+        </w:tabs>
+        <w:ind w:left="720" w:hanging="360"/>
+      </w:pPr>
+    </w:lvl>
+    <w:lvl w:ilvl="1">
+      <w:start w:val="1"/>
+      <w:numFmt w:val="bullet"/>
+      <w:lvlText w:val=""/>
+      <w:lvlJc w:val="left"/>
+      <w:pPr>
+        <w:tabs>
+          <w:tab w:val="num" w:pos="1440"/>
+        </w:tabs>
+        <w:ind w:left="1440" w:hanging="360"/>
+      </w:pPr>
+      <w:rPr>
+        <w:rFonts w:ascii="Symbol" w:hAnsi="Symbol" w:hint="default"/>
+        <w:sz w:val="20"/>
+      </w:rPr>
+    </w:lvl>
+    <w:lvl w:ilvl="2" w:tentative="1">
+      <w:start w:val="1"/>
+      <w:numFmt w:val="decimal"/>
+      <w:lvlText w:val="%3."/>
+      <w:lvlJc w:val="left"/>
+      <w:pPr>
+        <w:tabs>
+          <w:tab w:val="num" w:pos="2160"/>
+        </w:tabs>
+        <w:ind w:left="2160" w:hanging="360"/>
+      </w:pPr>
+    </w:lvl>
+    <w:lvl w:ilvl="3" w:tentative="1">
+      <w:start w:val="1"/>
+      <w:numFmt w:val="decimal"/>
+      <w:lvlText w:val="%4."/>
+      <w:lvlJc w:val="left"/>
+      <w:pPr>
+        <w:tabs>
+          <w:tab w:val="num" w:pos="2880"/>
+        </w:tabs>
+        <w:ind w:left="2880" w:hanging="360"/>
+      </w:pPr>
+    </w:lvl>
+    <w:lvl w:ilvl="4" w:tentative="1">
+      <w:start w:val="1"/>
+      <w:numFmt w:val="decimal"/>
+      <w:lvlText w:val="%5."/>
+      <w:lvlJc w:val="left"/>
+      <w:pPr>
+        <w:tabs>
+          <w:tab w:val="num" w:pos="3600"/>
+        </w:tabs>
+        <w:ind w:left="3600" w:hanging="360"/>
+      </w:pPr>
+    </w:lvl>
+    <w:lvl w:ilvl="5" w:tentative="1">
+      <w:start w:val="1"/>
+      <w:numFmt w:val="decimal"/>
+      <w:lvlText w:val="%6."/>
+      <w:lvlJc w:val="left"/>
+      <w:pPr>
+        <w:tabs>
+          <w:tab w:val="num" w:pos="4320"/>
+        </w:tabs>
+        <w:ind w:left="4320" w:hanging="360"/>
+      </w:pPr>
+    </w:lvl>
+    <w:lvl w:ilvl="6" w:tentative="1">
+      <w:start w:val="1"/>
+      <w:numFmt w:val="decimal"/>
+      <w:lvlText w:val="%7."/>
+      <w:lvlJc w:val="left"/>
+      <w:pPr>
+        <w:tabs>
+          <w:tab w:val="num" w:pos="5040"/>
+        </w:tabs>
+        <w:ind w:left="5040" w:hanging="360"/>
+      </w:pPr>
+    </w:lvl>
+    <w:lvl w:ilvl="7" w:tentative="1">
+      <w:start w:val="1"/>
+      <w:numFmt w:val="decimal"/>
+      <w:lvlText w:val="%8."/>
+      <w:lvlJc w:val="left"/>
+      <w:pPr>
+        <w:tabs>
+          <w:tab w:val="num" w:pos="5760"/>
+        </w:tabs>
+        <w:ind w:left="5760" w:hanging="360"/>
+      </w:pPr>
+    </w:lvl>
+    <w:lvl w:ilvl="8" w:tentative="1">
+      <w:start w:val="1"/>
+      <w:numFmt w:val="decimal"/>
+      <w:lvlText w:val="%9."/>
+      <w:lvlJc w:val="left"/>
+      <w:pPr>
+        <w:tabs>
+          <w:tab w:val="num" w:pos="6480"/>
+        </w:tabs>
+        <w:ind w:left="6480" w:hanging="360"/>
+      </w:pPr>
+    </w:lvl>
+  </w:abstractNum>
+  <w:abstractNum w:abstractNumId="16" w15:restartNumberingAfterBreak="0">
     <w:nsid w:val="3D36086E"/>
     <w:multiLevelType w:val="multilevel"/>
     <w:tmpl w:val="3FAADC2E"/>
@@ -11785,7 +13105,7 @@
       </w:pPr>
     </w:lvl>
   </w:abstractNum>
-  <w:abstractNum w:abstractNumId="15" w15:restartNumberingAfterBreak="0">
+  <w:abstractNum w:abstractNumId="17" w15:restartNumberingAfterBreak="0">
     <w:nsid w:val="40B76E27"/>
     <w:multiLevelType w:val="hybridMultilevel"/>
     <w:tmpl w:val="348094A2"/>
@@ -11871,7 +13191,7 @@
       </w:pPr>
     </w:lvl>
   </w:abstractNum>
-  <w:abstractNum w:abstractNumId="16" w15:restartNumberingAfterBreak="0">
+  <w:abstractNum w:abstractNumId="18" w15:restartNumberingAfterBreak="0">
     <w:nsid w:val="484D7BF5"/>
     <w:multiLevelType w:val="multilevel"/>
     <w:tmpl w:val="0C0A001F"/>
@@ -11957,7 +13277,7 @@
       </w:pPr>
     </w:lvl>
   </w:abstractNum>
-  <w:abstractNum w:abstractNumId="17" w15:restartNumberingAfterBreak="0">
+  <w:abstractNum w:abstractNumId="19" w15:restartNumberingAfterBreak="0">
     <w:nsid w:val="4A346511"/>
     <w:multiLevelType w:val="multilevel"/>
     <w:tmpl w:val="0C0A001F"/>
@@ -12043,7 +13363,7 @@
       </w:pPr>
     </w:lvl>
   </w:abstractNum>
-  <w:abstractNum w:abstractNumId="18" w15:restartNumberingAfterBreak="0">
+  <w:abstractNum w:abstractNumId="20" w15:restartNumberingAfterBreak="0">
     <w:nsid w:val="545F17C6"/>
     <w:multiLevelType w:val="hybridMultilevel"/>
     <w:tmpl w:val="57CEED46"/>
@@ -12129,7 +13449,7 @@
       </w:pPr>
     </w:lvl>
   </w:abstractNum>
-  <w:abstractNum w:abstractNumId="19" w15:restartNumberingAfterBreak="0">
+  <w:abstractNum w:abstractNumId="21" w15:restartNumberingAfterBreak="0">
     <w:nsid w:val="54DF44F2"/>
     <w:multiLevelType w:val="hybridMultilevel"/>
     <w:tmpl w:val="33DE1C96"/>
@@ -12218,7 +13538,7 @@
       </w:pPr>
     </w:lvl>
   </w:abstractNum>
-  <w:abstractNum w:abstractNumId="20" w15:restartNumberingAfterBreak="0">
+  <w:abstractNum w:abstractNumId="22" w15:restartNumberingAfterBreak="0">
     <w:nsid w:val="64851D42"/>
     <w:multiLevelType w:val="hybridMultilevel"/>
     <w:tmpl w:val="6D2A54F6"/>
@@ -12305,7 +13625,7 @@
       </w:pPr>
     </w:lvl>
   </w:abstractNum>
-  <w:abstractNum w:abstractNumId="21" w15:restartNumberingAfterBreak="0">
+  <w:abstractNum w:abstractNumId="23" w15:restartNumberingAfterBreak="0">
     <w:nsid w:val="68EF62AF"/>
     <w:multiLevelType w:val="hybridMultilevel"/>
     <w:tmpl w:val="22404A8C"/>
@@ -12418,7 +13738,7 @@
       </w:rPr>
     </w:lvl>
   </w:abstractNum>
-  <w:abstractNum w:abstractNumId="22" w15:restartNumberingAfterBreak="0">
+  <w:abstractNum w:abstractNumId="24" w15:restartNumberingAfterBreak="0">
     <w:nsid w:val="691F1E49"/>
     <w:multiLevelType w:val="multilevel"/>
     <w:tmpl w:val="13680064"/>
@@ -12567,7 +13887,7 @@
       </w:rPr>
     </w:lvl>
   </w:abstractNum>
-  <w:abstractNum w:abstractNumId="23" w15:restartNumberingAfterBreak="0">
+  <w:abstractNum w:abstractNumId="25" w15:restartNumberingAfterBreak="0">
     <w:nsid w:val="693732B1"/>
     <w:multiLevelType w:val="multilevel"/>
     <w:tmpl w:val="393C3686"/>
@@ -12653,7 +13973,7 @@
       </w:pPr>
     </w:lvl>
   </w:abstractNum>
-  <w:abstractNum w:abstractNumId="24" w15:restartNumberingAfterBreak="0">
+  <w:abstractNum w:abstractNumId="26" w15:restartNumberingAfterBreak="0">
     <w:nsid w:val="6E946A08"/>
     <w:multiLevelType w:val="multilevel"/>
     <w:tmpl w:val="90EE6564"/>
@@ -12743,7 +14063,7 @@
       </w:pPr>
     </w:lvl>
   </w:abstractNum>
-  <w:abstractNum w:abstractNumId="25" w15:restartNumberingAfterBreak="0">
+  <w:abstractNum w:abstractNumId="27" w15:restartNumberingAfterBreak="0">
     <w:nsid w:val="6EAB6542"/>
     <w:multiLevelType w:val="hybridMultilevel"/>
     <w:tmpl w:val="E33AE3B6"/>
@@ -12829,7 +14149,7 @@
       </w:pPr>
     </w:lvl>
   </w:abstractNum>
-  <w:abstractNum w:abstractNumId="26" w15:restartNumberingAfterBreak="0">
+  <w:abstractNum w:abstractNumId="28" w15:restartNumberingAfterBreak="0">
     <w:nsid w:val="748E2F9F"/>
     <w:multiLevelType w:val="multilevel"/>
     <w:tmpl w:val="0C0A001F"/>
@@ -12915,7 +14235,7 @@
       </w:pPr>
     </w:lvl>
   </w:abstractNum>
-  <w:abstractNum w:abstractNumId="27" w15:restartNumberingAfterBreak="0">
+  <w:abstractNum w:abstractNumId="29" w15:restartNumberingAfterBreak="0">
     <w:nsid w:val="79EC13A4"/>
     <w:multiLevelType w:val="multilevel"/>
     <w:tmpl w:val="44CEDF60"/>
@@ -13028,7 +14348,7 @@
       </w:pPr>
     </w:lvl>
   </w:abstractNum>
-  <w:abstractNum w:abstractNumId="28" w15:restartNumberingAfterBreak="0">
+  <w:abstractNum w:abstractNumId="30" w15:restartNumberingAfterBreak="0">
     <w:nsid w:val="7D4A58B6"/>
     <w:multiLevelType w:val="multilevel"/>
     <w:tmpl w:val="E0A4B08C"/>
@@ -13118,10 +14438,10 @@
     <w:abstractNumId w:val="9"/>
   </w:num>
   <w:num w:numId="2" w16cid:durableId="960108585">
-    <w:abstractNumId w:val="25"/>
+    <w:abstractNumId w:val="27"/>
   </w:num>
   <w:num w:numId="3" w16cid:durableId="1866671832">
-    <w:abstractNumId w:val="15"/>
+    <w:abstractNumId w:val="17"/>
   </w:num>
   <w:num w:numId="4" w16cid:durableId="1558971502">
     <w:abstractNumId w:val="0"/>
@@ -13130,22 +14450,22 @@
     <w:abstractNumId w:val="5"/>
   </w:num>
   <w:num w:numId="6" w16cid:durableId="347104296">
-    <w:abstractNumId w:val="17"/>
+    <w:abstractNumId w:val="19"/>
   </w:num>
   <w:num w:numId="7" w16cid:durableId="807430507">
-    <w:abstractNumId w:val="16"/>
+    <w:abstractNumId w:val="18"/>
   </w:num>
   <w:num w:numId="8" w16cid:durableId="364210916">
-    <w:abstractNumId w:val="11"/>
+    <w:abstractNumId w:val="12"/>
   </w:num>
   <w:num w:numId="9" w16cid:durableId="1725180126">
-    <w:abstractNumId w:val="20"/>
+    <w:abstractNumId w:val="22"/>
   </w:num>
   <w:num w:numId="10" w16cid:durableId="805242535">
-    <w:abstractNumId w:val="19"/>
+    <w:abstractNumId w:val="21"/>
   </w:num>
   <w:num w:numId="11" w16cid:durableId="2059744173">
-    <w:abstractNumId w:val="18"/>
+    <w:abstractNumId w:val="20"/>
   </w:num>
   <w:num w:numId="12" w16cid:durableId="1595867777">
     <w:abstractNumId w:val="8"/>
@@ -13154,10 +14474,10 @@
     <w:abstractNumId w:val="6"/>
   </w:num>
   <w:num w:numId="14" w16cid:durableId="1361400219">
-    <w:abstractNumId w:val="13"/>
+    <w:abstractNumId w:val="14"/>
   </w:num>
   <w:num w:numId="15" w16cid:durableId="1592004501">
-    <w:abstractNumId w:val="13"/>
+    <w:abstractNumId w:val="14"/>
     <w:lvlOverride w:ilvl="0">
       <w:startOverride w:val="1"/>
     </w:lvlOverride>
@@ -13169,19 +14489,19 @@
     </w:lvlOverride>
   </w:num>
   <w:num w:numId="16" w16cid:durableId="1578785758">
-    <w:abstractNumId w:val="13"/>
+    <w:abstractNumId w:val="14"/>
   </w:num>
   <w:num w:numId="17" w16cid:durableId="1277716831">
+    <w:abstractNumId w:val="28"/>
+  </w:num>
+  <w:num w:numId="18" w16cid:durableId="1373191755">
     <w:abstractNumId w:val="26"/>
   </w:num>
-  <w:num w:numId="18" w16cid:durableId="1373191755">
-    <w:abstractNumId w:val="24"/>
-  </w:num>
   <w:num w:numId="19" w16cid:durableId="890573723">
-    <w:abstractNumId w:val="28"/>
+    <w:abstractNumId w:val="30"/>
   </w:num>
   <w:num w:numId="20" w16cid:durableId="897785032">
-    <w:abstractNumId w:val="23"/>
+    <w:abstractNumId w:val="25"/>
   </w:num>
   <w:num w:numId="21" w16cid:durableId="1068109796">
     <w:abstractNumId w:val="4"/>
@@ -13193,28 +14513,34 @@
     <w:abstractNumId w:val="3"/>
   </w:num>
   <w:num w:numId="24" w16cid:durableId="805584172">
-    <w:abstractNumId w:val="12"/>
+    <w:abstractNumId w:val="13"/>
   </w:num>
   <w:num w:numId="25" w16cid:durableId="1015157800">
-    <w:abstractNumId w:val="22"/>
+    <w:abstractNumId w:val="24"/>
   </w:num>
   <w:num w:numId="26" w16cid:durableId="2018458282">
-    <w:abstractNumId w:val="27"/>
+    <w:abstractNumId w:val="29"/>
   </w:num>
   <w:num w:numId="27" w16cid:durableId="1417247186">
     <w:abstractNumId w:val="1"/>
   </w:num>
   <w:num w:numId="28" w16cid:durableId="1199928394">
-    <w:abstractNumId w:val="14"/>
+    <w:abstractNumId w:val="16"/>
   </w:num>
   <w:num w:numId="29" w16cid:durableId="2137599965">
     <w:abstractNumId w:val="7"/>
   </w:num>
   <w:num w:numId="30" w16cid:durableId="801536357">
-    <w:abstractNumId w:val="21"/>
+    <w:abstractNumId w:val="23"/>
   </w:num>
   <w:num w:numId="31" w16cid:durableId="2103258748">
+    <w:abstractNumId w:val="11"/>
+  </w:num>
+  <w:num w:numId="32" w16cid:durableId="78214671">
     <w:abstractNumId w:val="10"/>
+  </w:num>
+  <w:num w:numId="33" w16cid:durableId="1359507067">
+    <w:abstractNumId w:val="15"/>
   </w:num>
 </w:numbering>
 </file>

</xml_diff>